<commit_message>
feat: unified prompts + all 14 template fields + gemini-3-pro-preview + company selector + gear button
</commit_message>
<xml_diff>
--- a/templates/template_xalq.docx
+++ b/templates/template_xalq.docx
@@ -26,7 +26,21 @@
           <w:rStyle w:val="nfaseSutil"/>
           <w:lang w:val="pt-BR"/>
         </w:rPr>
-        <w:t>Projeto: {{NOME_PROJETO}}</w:t>
+        <w:t>Cliente: {{</w:t>
+      </w:r>
+      <w:r>
+        <w:rPr>
+          <w:rStyle w:val="nfaseSutil"/>
+          <w:lang w:val="pt-BR"/>
+        </w:rPr>
+        <w:t>NOME DA EMPRESA</w:t>
+      </w:r>
+      <w:r>
+        <w:rPr>
+          <w:rStyle w:val="nfaseSutil"/>
+          <w:lang w:val="pt-BR"/>
+        </w:rPr>
+        <w:t>}}</w:t>
       </w:r>
       <w:r>
         <w:rPr>
@@ -34,15 +48,21 @@
           <w:lang w:val="pt-BR"/>
         </w:rPr>
         <w:br/>
-        <w:t>Cliente: {{NOME_CLIENTE}}</w:t>
+        <w:t>Data: {{</w:t>
       </w:r>
       <w:r>
         <w:rPr>
           <w:rStyle w:val="nfaseSutil"/>
           <w:lang w:val="pt-BR"/>
         </w:rPr>
-        <w:br/>
-        <w:t>Data: {{DATA_RELATORIO}}</w:t>
+        <w:t>CARIMBO DE DATA/HORA</w:t>
+      </w:r>
+      <w:r>
+        <w:rPr>
+          <w:rStyle w:val="nfaseSutil"/>
+          <w:lang w:val="pt-BR"/>
+        </w:rPr>
+        <w:t>}}</w:t>
       </w:r>
       <w:r>
         <w:rPr>
@@ -55,7 +75,7 @@
           <w:lang w:val="pt-BR"/>
         </w:rPr>
         <w:pict w14:anchorId="48C77768">
-          <v:rect id="_x0000_i1141" style="width:0;height:1.5pt" o:hralign="center" o:hrstd="t" o:hr="t" fillcolor="#a0a0a0" stroked="f"/>
+          <v:rect id="_x0000_i1025" style="width:0;height:1.5pt" o:hralign="center" o:hrstd="t" o:hr="t" fillcolor="#a0a0a0" stroked="f"/>
         </w:pict>
       </w:r>
     </w:p>
@@ -97,7 +117,7 @@
           <w:lang w:val="pt-BR"/>
         </w:rPr>
         <w:pict w14:anchorId="273CADFE">
-          <v:rect id="_x0000_i1142" style="width:0;height:1.5pt" o:hralign="center" o:hrstd="t" o:hr="t" fillcolor="#a0a0a0" stroked="f"/>
+          <v:rect id="_x0000_i1026" style="width:0;height:1.5pt" o:hralign="center" o:hrstd="t" o:hr="t" fillcolor="#a0a0a0" stroked="f"/>
         </w:pict>
       </w:r>
     </w:p>
@@ -207,7 +227,7 @@
           <w:lang w:val="pt-BR"/>
         </w:rPr>
         <w:pict w14:anchorId="5DEBC19D">
-          <v:rect id="_x0000_i1143" style="width:0;height:1.5pt" o:hralign="center" o:hrstd="t" o:hr="t" fillcolor="#a0a0a0" stroked="f"/>
+          <v:rect id="_x0000_i1027" style="width:0;height:1.5pt" o:hralign="center" o:hrstd="t" o:hr="t" fillcolor="#a0a0a0" stroked="f"/>
         </w:pict>
       </w:r>
     </w:p>
@@ -325,7 +345,7 @@
           <w:lang w:val="pt-BR"/>
         </w:rPr>
         <w:pict w14:anchorId="386F83CB">
-          <v:rect id="_x0000_i1144" style="width:0;height:1.5pt" o:hralign="center" o:hrstd="t" o:hr="t" fillcolor="#a0a0a0" stroked="f"/>
+          <v:rect id="_x0000_i1028" style="width:0;height:1.5pt" o:hralign="center" o:hrstd="t" o:hr="t" fillcolor="#a0a0a0" stroked="f"/>
         </w:pict>
       </w:r>
     </w:p>
@@ -367,7 +387,7 @@
           <w:lang w:val="pt-BR"/>
         </w:rPr>
         <w:pict w14:anchorId="291FE1D5">
-          <v:rect id="_x0000_i1145" style="width:0;height:1.5pt" o:hralign="center" o:hrstd="t" o:hr="t" fillcolor="#a0a0a0" stroked="f"/>
+          <v:rect id="_x0000_i1029" style="width:0;height:1.5pt" o:hralign="center" o:hrstd="t" o:hr="t" fillcolor="#a0a0a0" stroked="f"/>
         </w:pict>
       </w:r>
     </w:p>
@@ -409,7 +429,7 @@
           <w:lang w:val="pt-BR"/>
         </w:rPr>
         <w:pict w14:anchorId="47276F1C">
-          <v:rect id="_x0000_i1146" style="width:0;height:1.5pt" o:hralign="center" o:hrstd="t" o:hr="t" fillcolor="#a0a0a0" stroked="f"/>
+          <v:rect id="_x0000_i1030" style="width:0;height:1.5pt" o:hralign="center" o:hrstd="t" o:hr="t" fillcolor="#a0a0a0" stroked="f"/>
         </w:pict>
       </w:r>
     </w:p>
@@ -466,7 +486,7 @@
           <w:lang w:val="pt-BR"/>
         </w:rPr>
         <w:pict w14:anchorId="4EDE70FE">
-          <v:rect id="_x0000_i1147" style="width:0;height:1.5pt" o:hralign="center" o:hrstd="t" o:hr="t" fillcolor="#a0a0a0" stroked="f"/>
+          <v:rect id="_x0000_i1031" style="width:0;height:1.5pt" o:hralign="center" o:hrstd="t" o:hr="t" fillcolor="#a0a0a0" stroked="f"/>
         </w:pict>
       </w:r>
     </w:p>
@@ -508,7 +528,7 @@
           <w:lang w:val="pt-BR"/>
         </w:rPr>
         <w:pict w14:anchorId="46A1A8B9">
-          <v:rect id="_x0000_i1148" style="width:0;height:1.5pt" o:hralign="center" o:hrstd="t" o:hr="t" fillcolor="#a0a0a0" stroked="f"/>
+          <v:rect id="_x0000_i1032" style="width:0;height:1.5pt" o:hralign="center" o:hrstd="t" o:hr="t" fillcolor="#a0a0a0" stroked="f"/>
         </w:pict>
       </w:r>
     </w:p>
@@ -550,7 +570,7 @@
           <w:lang w:val="pt-BR"/>
         </w:rPr>
         <w:pict w14:anchorId="42D2A2FD">
-          <v:rect id="_x0000_i1149" style="width:0;height:1.5pt" o:hralign="center" o:hrstd="t" o:hr="t" fillcolor="#a0a0a0" stroked="f"/>
+          <v:rect id="_x0000_i1033" style="width:0;height:1.5pt" o:hralign="center" o:hrstd="t" o:hr="t" fillcolor="#a0a0a0" stroked="f"/>
         </w:pict>
       </w:r>
     </w:p>
@@ -606,7 +626,7 @@
           <w:lang w:val="pt-BR"/>
         </w:rPr>
         <w:pict w14:anchorId="25C39F53">
-          <v:rect id="_x0000_i1150" style="width:0;height:1.5pt" o:hralign="center" o:hrstd="t" o:hr="t" fillcolor="#a0a0a0" stroked="f"/>
+          <v:rect id="_x0000_i1034" style="width:0;height:1.5pt" o:hralign="center" o:hrstd="t" o:hr="t" fillcolor="#a0a0a0" stroked="f"/>
         </w:pict>
       </w:r>
     </w:p>
@@ -648,7 +668,7 @@
           <w:lang w:val="pt-BR"/>
         </w:rPr>
         <w:pict w14:anchorId="5CC3FDB4">
-          <v:rect id="_x0000_i1151" style="width:0;height:1.5pt" o:hralign="center" o:hrstd="t" o:hr="t" fillcolor="#a0a0a0" stroked="f"/>
+          <v:rect id="_x0000_i1035" style="width:0;height:1.5pt" o:hralign="center" o:hrstd="t" o:hr="t" fillcolor="#a0a0a0" stroked="f"/>
         </w:pict>
       </w:r>
     </w:p>
@@ -690,7 +710,7 @@
           <w:lang w:val="pt-BR"/>
         </w:rPr>
         <w:pict w14:anchorId="65E8D853">
-          <v:rect id="_x0000_i1152" style="width:0;height:1.5pt" o:hralign="center" o:hrstd="t" o:hr="t" fillcolor="#a0a0a0" stroked="f"/>
+          <v:rect id="_x0000_i1036" style="width:0;height:1.5pt" o:hralign="center" o:hrstd="t" o:hr="t" fillcolor="#a0a0a0" stroked="f"/>
         </w:pict>
       </w:r>
     </w:p>
@@ -732,7 +752,7 @@
           <w:lang w:val="pt-BR"/>
         </w:rPr>
         <w:pict w14:anchorId="30BFE49C">
-          <v:rect id="_x0000_i1153" style="width:0;height:1.5pt" o:hralign="center" o:hrstd="t" o:hr="t" fillcolor="#a0a0a0" stroked="f"/>
+          <v:rect id="_x0000_i1037" style="width:0;height:1.5pt" o:hralign="center" o:hrstd="t" o:hr="t" fillcolor="#a0a0a0" stroked="f"/>
         </w:pict>
       </w:r>
     </w:p>
@@ -743,8 +763,18 @@
     </w:p>
     <w:p>
       <w:pPr>
-        <w:pStyle w:val="Ttulo2"/>
-      </w:pPr>
+        <w:rPr>
+          <w:rFonts w:asciiTheme="majorHAnsi" w:eastAsiaTheme="majorEastAsia" w:hAnsiTheme="majorHAnsi" w:cstheme="majorBidi"/>
+          <w:b/>
+          <w:bCs/>
+          <w:color w:val="4F81BD" w:themeColor="accent1"/>
+          <w:sz w:val="26"/>
+          <w:szCs w:val="26"/>
+        </w:rPr>
+      </w:pPr>
+      <w:r>
+        <w:br w:type="page"/>
+      </w:r>
     </w:p>
     <w:p>
       <w:pPr>
@@ -752,6 +782,7 @@
       </w:pPr>
       <w:proofErr w:type="spellStart"/>
       <w:r>
+        <w:lastRenderedPageBreak/>
         <w:t>Resumo</w:t>
       </w:r>
       <w:proofErr w:type="spellEnd"/>
@@ -817,7 +848,6 @@
         <w:pStyle w:val="Ttulo2"/>
       </w:pPr>
       <w:r>
-        <w:lastRenderedPageBreak/>
         <w:t>Lacunas</w:t>
       </w:r>
     </w:p>
@@ -2428,6 +2458,7 @@
   <w:style w:type="character" w:default="1" w:styleId="Fontepargpadro">
     <w:name w:val="Default Paragraph Font"/>
     <w:uiPriority w:val="1"/>
+    <w:semiHidden/>
     <w:unhideWhenUsed/>
   </w:style>
   <w:style w:type="table" w:default="1" w:styleId="Tabelanormal">

</xml_diff>

<commit_message>
feat: splash screen + fix 504 timeout + improved revenue prompt + company name fix
</commit_message>
<xml_diff>
--- a/templates/template_xalq.docx
+++ b/templates/template_xalq.docx
@@ -772,115 +772,6 @@
           <w:szCs w:val="26"/>
         </w:rPr>
       </w:pPr>
-      <w:r>
-        <w:br w:type="page"/>
-      </w:r>
-    </w:p>
-    <w:p>
-      <w:pPr>
-        <w:pStyle w:val="Ttulo2"/>
-      </w:pPr>
-      <w:proofErr w:type="spellStart"/>
-      <w:r>
-        <w:lastRenderedPageBreak/>
-        <w:t>Resumo</w:t>
-      </w:r>
-      <w:proofErr w:type="spellEnd"/>
-      <w:r>
-        <w:t xml:space="preserve"> </w:t>
-      </w:r>
-      <w:proofErr w:type="spellStart"/>
-      <w:r>
-        <w:t>Executivo</w:t>
-      </w:r>
-      <w:proofErr w:type="spellEnd"/>
-    </w:p>
-    <w:p>
-      <w:r>
-        <w:t>{{RESUMO_EXECUTIVO}}</w:t>
-      </w:r>
-    </w:p>
-    <w:p>
-      <w:pPr>
-        <w:rPr>
-          <w:rFonts w:asciiTheme="majorHAnsi" w:eastAsiaTheme="majorEastAsia" w:hAnsiTheme="majorHAnsi" w:cstheme="majorBidi"/>
-          <w:b/>
-          <w:bCs/>
-          <w:color w:val="4F81BD" w:themeColor="accent1"/>
-          <w:sz w:val="26"/>
-          <w:szCs w:val="26"/>
-        </w:rPr>
-      </w:pPr>
-      <w:proofErr w:type="spellStart"/>
-      <w:r>
-        <w:rPr>
-          <w:rStyle w:val="Ttulo2Char"/>
-        </w:rPr>
-        <w:t>Diagnóstico</w:t>
-      </w:r>
-      <w:proofErr w:type="spellEnd"/>
-      <w:r>
-        <w:rPr>
-          <w:rStyle w:val="Ttulo2Char"/>
-        </w:rPr>
-        <w:t xml:space="preserve"> </w:t>
-      </w:r>
-      <w:proofErr w:type="spellStart"/>
-      <w:r>
-        <w:rPr>
-          <w:rStyle w:val="Ttulo2Char"/>
-        </w:rPr>
-        <w:t>Estrutural</w:t>
-      </w:r>
-      <w:proofErr w:type="spellEnd"/>
-      <w:r>
-        <w:rPr>
-          <w:rStyle w:val="Ttulo2Char"/>
-        </w:rPr>
-        <w:br/>
-      </w:r>
-      <w:r>
-        <w:t>{{DIAGNOSTICO}}</w:t>
-      </w:r>
-    </w:p>
-    <w:p>
-      <w:pPr>
-        <w:pStyle w:val="Ttulo2"/>
-      </w:pPr>
-      <w:r>
-        <w:t>Lacunas</w:t>
-      </w:r>
-    </w:p>
-    <w:p>
-      <w:r>
-        <w:t>{{LACUNAS}}</w:t>
-      </w:r>
-    </w:p>
-    <w:p>
-      <w:pPr>
-        <w:pStyle w:val="Ttulo2"/>
-      </w:pPr>
-      <w:r>
-        <w:t>Classificação</w:t>
-      </w:r>
-    </w:p>
-    <w:p>
-      <w:r>
-        <w:t>{{CLASSIFICACAO}}</w:t>
-      </w:r>
-    </w:p>
-    <w:p>
-      <w:pPr>
-        <w:pStyle w:val="Ttulo2"/>
-      </w:pPr>
-      <w:r>
-        <w:t>Observações XALQ</w:t>
-      </w:r>
-    </w:p>
-    <w:p>
-      <w:r>
-        <w:t>{{OBSERVACOES_XALQ}}</w:t>
-      </w:r>
     </w:p>
     <w:sectPr>
       <w:headerReference w:type="default" r:id="rId8"/>

</xml_diff>

<commit_message>
feat: Implement core Xalq Agent functionality including AI response parsing, worker engine, API, UI settings, and prompt management.
</commit_message>
<xml_diff>
--- a/templates/template_xalq.docx
+++ b/templates/template_xalq.docx
@@ -81,680 +81,10 @@
     </w:p>
     <w:p>
       <w:pPr>
-        <w:pStyle w:val="Ttulo2"/>
         <w:rPr>
           <w:lang w:val="pt-BR"/>
         </w:rPr>
       </w:pPr>
-      <w:r>
-        <w:rPr>
-          <w:lang w:val="pt-BR"/>
-        </w:rPr>
-        <w:t>1. RESUMO EXECUTIVO</w:t>
-      </w:r>
-    </w:p>
-    <w:p>
-      <w:pPr>
-        <w:rPr>
-          <w:lang w:val="pt-BR"/>
-        </w:rPr>
-      </w:pPr>
-      <w:r>
-        <w:rPr>
-          <w:lang w:val="pt-BR"/>
-        </w:rPr>
-        <w:t>{{RESUMO_EXECUTIVO}}</w:t>
-      </w:r>
-    </w:p>
-    <w:p>
-      <w:pPr>
-        <w:rPr>
-          <w:lang w:val="pt-BR"/>
-        </w:rPr>
-      </w:pPr>
-      <w:r>
-        <w:rPr>
-          <w:lang w:val="pt-BR"/>
-        </w:rPr>
-        <w:pict w14:anchorId="273CADFE">
-          <v:rect id="_x0000_i1026" style="width:0;height:1.5pt" o:hralign="center" o:hrstd="t" o:hr="t" fillcolor="#a0a0a0" stroked="f"/>
-        </w:pict>
-      </w:r>
-    </w:p>
-    <w:p>
-      <w:pPr>
-        <w:pStyle w:val="Ttulo2"/>
-        <w:rPr>
-          <w:lang w:val="pt-BR"/>
-        </w:rPr>
-      </w:pPr>
-      <w:r>
-        <w:rPr>
-          <w:lang w:val="pt-BR"/>
-        </w:rPr>
-        <w:t>2. DIAGNÓSTICO ESTRUTURAL</w:t>
-      </w:r>
-    </w:p>
-    <w:p>
-      <w:pPr>
-        <w:pStyle w:val="Ttulo3"/>
-        <w:rPr>
-          <w:lang w:val="pt-BR"/>
-        </w:rPr>
-      </w:pPr>
-      <w:r>
-        <w:rPr>
-          <w:lang w:val="pt-BR"/>
-        </w:rPr>
-        <w:t>2.1 Análise Técnica</w:t>
-      </w:r>
-    </w:p>
-    <w:p>
-      <w:pPr>
-        <w:rPr>
-          <w:lang w:val="pt-BR"/>
-        </w:rPr>
-      </w:pPr>
-      <w:r>
-        <w:rPr>
-          <w:lang w:val="pt-BR"/>
-        </w:rPr>
-        <w:t>{{DIAGNOSTICO}}</w:t>
-      </w:r>
-    </w:p>
-    <w:p>
-      <w:pPr>
-        <w:pStyle w:val="Ttulo3"/>
-        <w:rPr>
-          <w:lang w:val="pt-BR"/>
-        </w:rPr>
-      </w:pPr>
-      <w:r>
-        <w:rPr>
-          <w:lang w:val="pt-BR"/>
-        </w:rPr>
-        <w:t>2.2 Lacunas Identificadas</w:t>
-      </w:r>
-    </w:p>
-    <w:p>
-      <w:pPr>
-        <w:rPr>
-          <w:lang w:val="pt-BR"/>
-        </w:rPr>
-      </w:pPr>
-      <w:r>
-        <w:rPr>
-          <w:lang w:val="pt-BR"/>
-        </w:rPr>
-        <w:t>{{LACUNAS}}</w:t>
-      </w:r>
-    </w:p>
-    <w:p>
-      <w:pPr>
-        <w:pStyle w:val="Ttulo3"/>
-        <w:rPr>
-          <w:lang w:val="pt-BR"/>
-        </w:rPr>
-      </w:pPr>
-      <w:r>
-        <w:rPr>
-          <w:lang w:val="pt-BR"/>
-        </w:rPr>
-        <w:t>2.3 Classificação de Maturidade</w:t>
-      </w:r>
-    </w:p>
-    <w:p>
-      <w:pPr>
-        <w:rPr>
-          <w:lang w:val="pt-BR"/>
-        </w:rPr>
-      </w:pPr>
-      <w:r>
-        <w:rPr>
-          <w:lang w:val="pt-BR"/>
-        </w:rPr>
-        <w:t>{{CLASSIFICACAO}}</w:t>
-      </w:r>
-    </w:p>
-    <w:p>
-      <w:pPr>
-        <w:rPr>
-          <w:lang w:val="pt-BR"/>
-        </w:rPr>
-      </w:pPr>
-      <w:r>
-        <w:rPr>
-          <w:lang w:val="pt-BR"/>
-        </w:rPr>
-        <w:pict w14:anchorId="5DEBC19D">
-          <v:rect id="_x0000_i1027" style="width:0;height:1.5pt" o:hralign="center" o:hrstd="t" o:hr="t" fillcolor="#a0a0a0" stroked="f"/>
-        </w:pict>
-      </w:r>
-    </w:p>
-    <w:p>
-      <w:pPr>
-        <w:pStyle w:val="Ttulo2"/>
-        <w:rPr>
-          <w:lang w:val="pt-BR"/>
-        </w:rPr>
-      </w:pPr>
-      <w:r>
-        <w:rPr>
-          <w:lang w:val="pt-BR"/>
-        </w:rPr>
-        <w:t>3. MODELO DECISÓRIO PROPOSTO (TO-BE)</w:t>
-      </w:r>
-    </w:p>
-    <w:p>
-      <w:pPr>
-        <w:pStyle w:val="Ttulo3"/>
-        <w:rPr>
-          <w:lang w:val="pt-BR"/>
-        </w:rPr>
-      </w:pPr>
-      <w:r>
-        <w:rPr>
-          <w:lang w:val="pt-BR"/>
-        </w:rPr>
-        <w:t xml:space="preserve">3.1 Estrutura </w:t>
-      </w:r>
-      <w:proofErr w:type="spellStart"/>
-      <w:r>
-        <w:rPr>
-          <w:lang w:val="pt-BR"/>
-        </w:rPr>
-        <w:t>To</w:t>
-      </w:r>
-      <w:proofErr w:type="spellEnd"/>
-      <w:r>
-        <w:rPr>
-          <w:lang w:val="pt-BR"/>
-        </w:rPr>
-        <w:t>-Be</w:t>
-      </w:r>
-    </w:p>
-    <w:p>
-      <w:pPr>
-        <w:rPr>
-          <w:lang w:val="pt-BR"/>
-        </w:rPr>
-      </w:pPr>
-      <w:r>
-        <w:rPr>
-          <w:lang w:val="pt-BR"/>
-        </w:rPr>
-        <w:t>(</w:t>
-      </w:r>
-      <w:proofErr w:type="spellStart"/>
-      <w:r>
-        <w:rPr>
-          <w:lang w:val="pt-BR"/>
-        </w:rPr>
-        <w:t>Revenue</w:t>
-      </w:r>
-      <w:proofErr w:type="spellEnd"/>
-      <w:r>
-        <w:rPr>
-          <w:lang w:val="pt-BR"/>
-        </w:rPr>
-        <w:t xml:space="preserve"> → Funil)</w:t>
-      </w:r>
-      <w:r>
-        <w:rPr>
-          <w:lang w:val="pt-BR"/>
-        </w:rPr>
-        <w:br/>
-        <w:t>(</w:t>
-      </w:r>
-      <w:proofErr w:type="spellStart"/>
-      <w:r>
-        <w:rPr>
-          <w:lang w:val="pt-BR"/>
-        </w:rPr>
-        <w:t>Operations</w:t>
-      </w:r>
-      <w:proofErr w:type="spellEnd"/>
-      <w:r>
-        <w:rPr>
-          <w:lang w:val="pt-BR"/>
-        </w:rPr>
-        <w:t xml:space="preserve"> → Catálogo)</w:t>
-      </w:r>
-    </w:p>
-    <w:p>
-      <w:pPr>
-        <w:rPr>
-          <w:lang w:val="pt-BR"/>
-        </w:rPr>
-      </w:pPr>
-      <w:r>
-        <w:rPr>
-          <w:lang w:val="pt-BR"/>
-        </w:rPr>
-        <w:t>{{ESTRUTURA_TO_BE}}</w:t>
-      </w:r>
-    </w:p>
-    <w:p>
-      <w:pPr>
-        <w:rPr>
-          <w:lang w:val="pt-BR"/>
-        </w:rPr>
-      </w:pPr>
-      <w:r>
-        <w:rPr>
-          <w:lang w:val="pt-BR"/>
-        </w:rPr>
-        <w:pict w14:anchorId="386F83CB">
-          <v:rect id="_x0000_i1028" style="width:0;height:1.5pt" o:hralign="center" o:hrstd="t" o:hr="t" fillcolor="#a0a0a0" stroked="f"/>
-        </w:pict>
-      </w:r>
-    </w:p>
-    <w:p>
-      <w:pPr>
-        <w:pStyle w:val="Ttulo3"/>
-        <w:rPr>
-          <w:lang w:val="pt-BR"/>
-        </w:rPr>
-      </w:pPr>
-      <w:r>
-        <w:rPr>
-          <w:lang w:val="pt-BR"/>
-        </w:rPr>
-        <w:t>3.2 Matriz de Métricas Essenciais</w:t>
-      </w:r>
-    </w:p>
-    <w:p>
-      <w:pPr>
-        <w:rPr>
-          <w:lang w:val="pt-BR"/>
-        </w:rPr>
-      </w:pPr>
-      <w:r>
-        <w:rPr>
-          <w:lang w:val="pt-BR"/>
-        </w:rPr>
-        <w:t>{{MATRIZ_DE_METRICAS}}</w:t>
-      </w:r>
-    </w:p>
-    <w:p>
-      <w:pPr>
-        <w:rPr>
-          <w:lang w:val="pt-BR"/>
-        </w:rPr>
-      </w:pPr>
-      <w:r>
-        <w:rPr>
-          <w:lang w:val="pt-BR"/>
-        </w:rPr>
-        <w:pict w14:anchorId="291FE1D5">
-          <v:rect id="_x0000_i1029" style="width:0;height:1.5pt" o:hralign="center" o:hrstd="t" o:hr="t" fillcolor="#a0a0a0" stroked="f"/>
-        </w:pict>
-      </w:r>
-    </w:p>
-    <w:p>
-      <w:pPr>
-        <w:pStyle w:val="Ttulo3"/>
-        <w:rPr>
-          <w:lang w:val="pt-BR"/>
-        </w:rPr>
-      </w:pPr>
-      <w:r>
-        <w:rPr>
-          <w:lang w:val="pt-BR"/>
-        </w:rPr>
-        <w:t>3.3 Arquitetura Conceitual de Dados</w:t>
-      </w:r>
-    </w:p>
-    <w:p>
-      <w:pPr>
-        <w:rPr>
-          <w:lang w:val="pt-BR"/>
-        </w:rPr>
-      </w:pPr>
-      <w:r>
-        <w:rPr>
-          <w:lang w:val="pt-BR"/>
-        </w:rPr>
-        <w:t>{{ARQUITETURA_CONCEITUAL_DE_DADOS}}</w:t>
-      </w:r>
-    </w:p>
-    <w:p>
-      <w:pPr>
-        <w:rPr>
-          <w:lang w:val="pt-BR"/>
-        </w:rPr>
-      </w:pPr>
-      <w:r>
-        <w:rPr>
-          <w:lang w:val="pt-BR"/>
-        </w:rPr>
-        <w:pict w14:anchorId="47276F1C">
-          <v:rect id="_x0000_i1030" style="width:0;height:1.5pt" o:hralign="center" o:hrstd="t" o:hr="t" fillcolor="#a0a0a0" stroked="f"/>
-        </w:pict>
-      </w:r>
-    </w:p>
-    <w:p>
-      <w:pPr>
-        <w:pStyle w:val="Ttulo2"/>
-        <w:rPr>
-          <w:lang w:val="pt-BR"/>
-        </w:rPr>
-      </w:pPr>
-      <w:r>
-        <w:rPr>
-          <w:lang w:val="pt-BR"/>
-        </w:rPr>
-        <w:lastRenderedPageBreak/>
-        <w:t>4. VISÕES DE LEITURA E GOVERNANÇA</w:t>
-      </w:r>
-    </w:p>
-    <w:p>
-      <w:pPr>
-        <w:pStyle w:val="Ttulo3"/>
-        <w:rPr>
-          <w:lang w:val="pt-BR"/>
-        </w:rPr>
-      </w:pPr>
-      <w:r>
-        <w:rPr>
-          <w:lang w:val="pt-BR"/>
-        </w:rPr>
-        <w:t>4.1 Perguntas Decisórias Críticas</w:t>
-      </w:r>
-    </w:p>
-    <w:p>
-      <w:pPr>
-        <w:rPr>
-          <w:lang w:val="pt-BR"/>
-        </w:rPr>
-      </w:pPr>
-      <w:r>
-        <w:rPr>
-          <w:lang w:val="pt-BR"/>
-        </w:rPr>
-        <w:t>{{PERGUNTAS_DECISORIAS}}</w:t>
-      </w:r>
-    </w:p>
-    <w:p>
-      <w:pPr>
-        <w:rPr>
-          <w:lang w:val="pt-BR"/>
-        </w:rPr>
-      </w:pPr>
-      <w:r>
-        <w:rPr>
-          <w:lang w:val="pt-BR"/>
-        </w:rPr>
-        <w:pict w14:anchorId="4EDE70FE">
-          <v:rect id="_x0000_i1031" style="width:0;height:1.5pt" o:hralign="center" o:hrstd="t" o:hr="t" fillcolor="#a0a0a0" stroked="f"/>
-        </w:pict>
-      </w:r>
-    </w:p>
-    <w:p>
-      <w:pPr>
-        <w:pStyle w:val="Ttulo3"/>
-        <w:rPr>
-          <w:lang w:val="pt-BR"/>
-        </w:rPr>
-      </w:pPr>
-      <w:r>
-        <w:rPr>
-          <w:lang w:val="pt-BR"/>
-        </w:rPr>
-        <w:t>4.2 KPIs Associados</w:t>
-      </w:r>
-    </w:p>
-    <w:p>
-      <w:pPr>
-        <w:rPr>
-          <w:lang w:val="pt-BR"/>
-        </w:rPr>
-      </w:pPr>
-      <w:r>
-        <w:rPr>
-          <w:lang w:val="pt-BR"/>
-        </w:rPr>
-        <w:t>{{KPIS_ASSOCIADOS}}</w:t>
-      </w:r>
-    </w:p>
-    <w:p>
-      <w:pPr>
-        <w:rPr>
-          <w:lang w:val="pt-BR"/>
-        </w:rPr>
-      </w:pPr>
-      <w:r>
-        <w:rPr>
-          <w:lang w:val="pt-BR"/>
-        </w:rPr>
-        <w:pict w14:anchorId="46A1A8B9">
-          <v:rect id="_x0000_i1032" style="width:0;height:1.5pt" o:hralign="center" o:hrstd="t" o:hr="t" fillcolor="#a0a0a0" stroked="f"/>
-        </w:pict>
-      </w:r>
-    </w:p>
-    <w:p>
-      <w:pPr>
-        <w:pStyle w:val="Ttulo3"/>
-        <w:rPr>
-          <w:lang w:val="pt-BR"/>
-        </w:rPr>
-      </w:pPr>
-      <w:r>
-        <w:rPr>
-          <w:lang w:val="pt-BR"/>
-        </w:rPr>
-        <w:t>4.3 Estrutura Conceitual de Visualização</w:t>
-      </w:r>
-    </w:p>
-    <w:p>
-      <w:pPr>
-        <w:rPr>
-          <w:lang w:val="pt-BR"/>
-        </w:rPr>
-      </w:pPr>
-      <w:r>
-        <w:rPr>
-          <w:lang w:val="pt-BR"/>
-        </w:rPr>
-        <w:t>{{VISUALIZACAO_CONCEITUAL}}</w:t>
-      </w:r>
-    </w:p>
-    <w:p>
-      <w:pPr>
-        <w:rPr>
-          <w:lang w:val="pt-BR"/>
-        </w:rPr>
-      </w:pPr>
-      <w:r>
-        <w:rPr>
-          <w:lang w:val="pt-BR"/>
-        </w:rPr>
-        <w:pict w14:anchorId="42D2A2FD">
-          <v:rect id="_x0000_i1033" style="width:0;height:1.5pt" o:hralign="center" o:hrstd="t" o:hr="t" fillcolor="#a0a0a0" stroked="f"/>
-        </w:pict>
-      </w:r>
-    </w:p>
-    <w:p>
-      <w:pPr>
-        <w:pStyle w:val="Ttulo2"/>
-        <w:rPr>
-          <w:lang w:val="pt-BR"/>
-        </w:rPr>
-      </w:pPr>
-      <w:r>
-        <w:rPr>
-          <w:lang w:val="pt-BR"/>
-        </w:rPr>
-        <w:t>5. RISCOS ESTRUTURAIS</w:t>
-      </w:r>
-    </w:p>
-    <w:p>
-      <w:pPr>
-        <w:pStyle w:val="Ttulo3"/>
-        <w:rPr>
-          <w:lang w:val="pt-BR"/>
-        </w:rPr>
-      </w:pPr>
-      <w:r>
-        <w:rPr>
-          <w:lang w:val="pt-BR"/>
-        </w:rPr>
-        <w:t>5.1 Riscos Atuais</w:t>
-      </w:r>
-    </w:p>
-    <w:p>
-      <w:pPr>
-        <w:rPr>
-          <w:lang w:val="pt-BR"/>
-        </w:rPr>
-      </w:pPr>
-      <w:r>
-        <w:rPr>
-          <w:lang w:val="pt-BR"/>
-        </w:rPr>
-        <w:t>{{RISCOS_ATUAIS}}</w:t>
-      </w:r>
-    </w:p>
-    <w:p>
-      <w:pPr>
-        <w:rPr>
-          <w:lang w:val="pt-BR"/>
-        </w:rPr>
-      </w:pPr>
-      <w:r>
-        <w:rPr>
-          <w:lang w:val="pt-BR"/>
-        </w:rPr>
-        <w:pict w14:anchorId="25C39F53">
-          <v:rect id="_x0000_i1034" style="width:0;height:1.5pt" o:hralign="center" o:hrstd="t" o:hr="t" fillcolor="#a0a0a0" stroked="f"/>
-        </w:pict>
-      </w:r>
-    </w:p>
-    <w:p>
-      <w:pPr>
-        <w:pStyle w:val="Ttulo3"/>
-        <w:rPr>
-          <w:lang w:val="pt-BR"/>
-        </w:rPr>
-      </w:pPr>
-      <w:r>
-        <w:rPr>
-          <w:lang w:val="pt-BR"/>
-        </w:rPr>
-        <w:t>5.2 Riscos se Não Evoluir</w:t>
-      </w:r>
-    </w:p>
-    <w:p>
-      <w:pPr>
-        <w:rPr>
-          <w:lang w:val="pt-BR"/>
-        </w:rPr>
-      </w:pPr>
-      <w:r>
-        <w:rPr>
-          <w:lang w:val="pt-BR"/>
-        </w:rPr>
-        <w:t>{{RISCOS_SE_NAO_IMPLEMENTAR}}</w:t>
-      </w:r>
-    </w:p>
-    <w:p>
-      <w:pPr>
-        <w:rPr>
-          <w:lang w:val="pt-BR"/>
-        </w:rPr>
-      </w:pPr>
-      <w:r>
-        <w:rPr>
-          <w:lang w:val="pt-BR"/>
-        </w:rPr>
-        <w:pict w14:anchorId="5CC3FDB4">
-          <v:rect id="_x0000_i1035" style="width:0;height:1.5pt" o:hralign="center" o:hrstd="t" o:hr="t" fillcolor="#a0a0a0" stroked="f"/>
-        </w:pict>
-      </w:r>
-    </w:p>
-    <w:p>
-      <w:pPr>
-        <w:pStyle w:val="Ttulo2"/>
-        <w:rPr>
-          <w:lang w:val="pt-BR"/>
-        </w:rPr>
-      </w:pPr>
-      <w:r>
-        <w:rPr>
-          <w:lang w:val="pt-BR"/>
-        </w:rPr>
-        <w:t>6. DIRECIONAMENTO ESTRATÉGICO XALQ</w:t>
-      </w:r>
-    </w:p>
-    <w:p>
-      <w:pPr>
-        <w:rPr>
-          <w:lang w:val="pt-BR"/>
-        </w:rPr>
-      </w:pPr>
-      <w:r>
-        <w:rPr>
-          <w:lang w:val="pt-BR"/>
-        </w:rPr>
-        <w:t>{{OBSERVACOES_XALQ}}</w:t>
-      </w:r>
-    </w:p>
-    <w:p>
-      <w:pPr>
-        <w:rPr>
-          <w:lang w:val="pt-BR"/>
-        </w:rPr>
-      </w:pPr>
-      <w:r>
-        <w:rPr>
-          <w:lang w:val="pt-BR"/>
-        </w:rPr>
-        <w:pict w14:anchorId="65E8D853">
-          <v:rect id="_x0000_i1036" style="width:0;height:1.5pt" o:hralign="center" o:hrstd="t" o:hr="t" fillcolor="#a0a0a0" stroked="f"/>
-        </w:pict>
-      </w:r>
-    </w:p>
-    <w:p>
-      <w:pPr>
-        <w:pStyle w:val="Ttulo3"/>
-        <w:rPr>
-          <w:lang w:val="pt-BR"/>
-        </w:rPr>
-      </w:pPr>
-      <w:r>
-        <w:rPr>
-          <w:lang w:val="pt-BR"/>
-        </w:rPr>
-        <w:t>7. PRÓXIMOS PASSOS SUGERIDOS</w:t>
-      </w:r>
-    </w:p>
-    <w:p>
-      <w:pPr>
-        <w:rPr>
-          <w:lang w:val="pt-BR"/>
-        </w:rPr>
-      </w:pPr>
-      <w:r>
-        <w:rPr>
-          <w:lang w:val="pt-BR"/>
-        </w:rPr>
-        <w:t>{{PROXIMOS_PASSOS}}</w:t>
-      </w:r>
-    </w:p>
-    <w:p>
-      <w:pPr>
-        <w:rPr>
-          <w:lang w:val="pt-BR"/>
-        </w:rPr>
-      </w:pPr>
-      <w:r>
-        <w:rPr>
-          <w:lang w:val="pt-BR"/>
-        </w:rPr>
-        <w:pict w14:anchorId="30BFE49C">
-          <v:rect id="_x0000_i1037" style="width:0;height:1.5pt" o:hralign="center" o:hrstd="t" o:hr="t" fillcolor="#a0a0a0" stroked="f"/>
-        </w:pict>
-      </w:r>
     </w:p>
     <w:p>
       <w:pPr>

</xml_diff>